<commit_message>
teste alteração de linha
</commit_message>
<xml_diff>
--- a/Exercicio.txt.docx
+++ b/Exercicio.txt.docx
@@ -4,15 +4,10 @@
   <w:body>
     <w:p>
       <w:r>
-        <w:t xml:space="preserve">Caso teste do </w:t>
-      </w:r>
-      <w:proofErr w:type="spellStart"/>
-      <w:r>
-        <w:t>recode</w:t>
+        <w:t>Teste do conflito. Será que vai haver?</w:t>
       </w:r>
       <w:bookmarkStart w:id="0" w:name="_GoBack"/>
       <w:bookmarkEnd w:id="0"/>
-      <w:proofErr w:type="spellEnd"/>
     </w:p>
     <w:sectPr>
       <w:pgSz w:w="11906" w:h="16838"/>

</xml_diff>